<commit_message>
changes reflecting the latest onboardings
</commit_message>
<xml_diff>
--- a/House_Price_Prediction/src/House_sale_price_prediction_tutorial.docx
+++ b/House_Price_Prediction/src/House_sale_price_prediction_tutorial.docx
@@ -661,7 +661,7 @@
           <v:shape id="_x0000_i1025" type="#_x0000_t75" style="width:468pt;height:432.75pt" o:ole="">
             <v:imagedata r:id="rId11" o:title=""/>
           </v:shape>
-          <o:OLEObject Type="Embed" ProgID="Word.OpenDocumentText.12" ShapeID="_x0000_i1025" DrawAspect="Content" ObjectID="_1654001402" r:id="rId12"/>
+          <o:OLEObject Type="Embed" ProgID="Word.OpenDocumentText.12" ShapeID="_x0000_i1025" DrawAspect="Content" ObjectID="_1654349470" r:id="rId12"/>
         </w:object>
       </w:r>
     </w:p>
@@ -794,62 +794,15 @@
           <w:szCs w:val="24"/>
         </w:rPr>
       </w:pPr>
-      <w:r>
-        <w:rPr>
-          <w:rFonts w:ascii="Trebuchet MS" w:hAnsi="Trebuchet MS"/>
-          <w:sz w:val="24"/>
-          <w:szCs w:val="24"/>
-        </w:rPr>
-        <w:t xml:space="preserve">The proto file must be </w:t>
-      </w:r>
-      <w:r>
-        <w:rPr>
-          <w:rFonts w:ascii="Trebuchet MS" w:hAnsi="Trebuchet MS"/>
-          <w:color w:val="C00000"/>
-          <w:sz w:val="24"/>
-          <w:szCs w:val="24"/>
-        </w:rPr>
-        <w:t xml:space="preserve">explicitly named model.proto </w:t>
-      </w:r>
-      <w:r>
-        <w:rPr>
-          <w:rFonts w:ascii="Trebuchet MS" w:hAnsi="Trebuchet MS"/>
-          <w:sz w:val="24"/>
-          <w:szCs w:val="24"/>
-        </w:rPr>
-        <w:t>as Acumos expects it that way.</w:t>
-      </w:r>
-      <w:r>
-        <w:rPr>
-          <w:rFonts w:ascii="Trebuchet MS" w:hAnsi="Trebuchet MS"/>
-          <w:sz w:val="24"/>
-          <w:szCs w:val="24"/>
-        </w:rPr>
-        <w:t xml:space="preserve"> Also note that p</w:t>
-      </w:r>
-      <w:r>
-        <w:rPr>
-          <w:rFonts w:ascii="Trebuchet MS" w:hAnsi="Trebuchet MS"/>
-          <w:sz w:val="24"/>
-          <w:szCs w:val="24"/>
-        </w:rPr>
-        <w:t>ackage names must be globally unique to let AI4EU Ex</w:t>
-      </w:r>
-      <w:r>
-        <w:rPr>
-          <w:rFonts w:ascii="Trebuchet MS" w:hAnsi="Trebuchet MS"/>
-          <w:sz w:val="24"/>
-          <w:szCs w:val="24"/>
-        </w:rPr>
-        <w:t>periments distinguish the protobuf</w:t>
-      </w:r>
-      <w:r>
-        <w:rPr>
-          <w:rFonts w:ascii="Trebuchet MS" w:hAnsi="Trebuchet MS"/>
-          <w:sz w:val="24"/>
-          <w:szCs w:val="24"/>
-        </w:rPr>
-        <w:t xml:space="preserve"> definitions for all onboarded models.  </w:t>
+      <w:bookmarkStart w:id="1" w:name="_GoBack"/>
+      <w:bookmarkEnd w:id="1"/>
+      <w:r>
+        <w:rPr>
+          <w:rFonts w:ascii="Trebuchet MS" w:hAnsi="Trebuchet MS"/>
+          <w:sz w:val="24"/>
+          <w:szCs w:val="24"/>
+        </w:rPr>
+        <w:t>  </w:t>
       </w:r>
     </w:p>
     <w:p>
@@ -1301,8 +1254,6 @@
         </w:rPr>
         <w:t>}</w:t>
       </w:r>
-      <w:bookmarkStart w:id="1" w:name="_GoBack"/>
-      <w:bookmarkEnd w:id="1"/>
     </w:p>
     <w:p>
       <w:pPr>
@@ -2645,10 +2596,10 @@
           <w:rFonts w:ascii="Trebuchet MS" w:hAnsi="Trebuchet MS" w:cstheme="minorHAnsi"/>
         </w:rPr>
         <w:object w:dxaOrig="9360" w:dyaOrig="9583">
-          <v:shape id="_x0000_i1027" type="#_x0000_t75" style="width:369.75pt;height:378.75pt" o:ole="">
+          <v:shape id="_x0000_i1026" type="#_x0000_t75" style="width:369.75pt;height:378.75pt" o:ole="">
             <v:imagedata r:id="rId13" o:title=""/>
           </v:shape>
-          <o:OLEObject Type="Embed" ProgID="Word.OpenDocumentText.12" ShapeID="_x0000_i1027" DrawAspect="Content" ObjectID="_1654001403" r:id="rId14"/>
+          <o:OLEObject Type="Embed" ProgID="Word.OpenDocumentText.12" ShapeID="_x0000_i1026" DrawAspect="Content" ObjectID="_1654349471" r:id="rId14"/>
         </w:object>
       </w:r>
     </w:p>
@@ -2770,10 +2721,10 @@
           <w:rFonts w:ascii="Trebuchet MS" w:hAnsi="Trebuchet MS" w:cstheme="minorHAnsi"/>
         </w:rPr>
         <w:object w:dxaOrig="9360" w:dyaOrig="10285">
-          <v:shape id="_x0000_i1039" type="#_x0000_t75" style="width:429.75pt;height:473.25pt" o:ole="">
+          <v:shape id="_x0000_i1027" type="#_x0000_t75" style="width:429.75pt;height:473.25pt" o:ole="">
             <v:imagedata r:id="rId16" o:title=""/>
           </v:shape>
-          <o:OLEObject Type="Embed" ProgID="Word.OpenDocumentText.12" ShapeID="_x0000_i1039" DrawAspect="Content" ObjectID="_1654001404" r:id="rId17"/>
+          <o:OLEObject Type="Embed" ProgID="Word.OpenDocumentText.12" ShapeID="_x0000_i1027" DrawAspect="Content" ObjectID="_1654349472" r:id="rId17"/>
         </w:object>
       </w:r>
     </w:p>
@@ -2935,10 +2886,10 @@
           <w:szCs w:val="24"/>
         </w:rPr>
         <w:object w:dxaOrig="9360" w:dyaOrig="5598">
-          <v:shape id="_x0000_i1029" type="#_x0000_t75" style="width:468pt;height:279.75pt" o:ole="">
+          <v:shape id="_x0000_i1028" type="#_x0000_t75" style="width:468pt;height:279.75pt" o:ole="">
             <v:imagedata r:id="rId19" o:title=""/>
           </v:shape>
-          <o:OLEObject Type="Embed" ProgID="Word.OpenDocumentText.12" ShapeID="_x0000_i1029" DrawAspect="Content" ObjectID="_1654001405" r:id="rId20"/>
+          <o:OLEObject Type="Embed" ProgID="Word.OpenDocumentText.12" ShapeID="_x0000_i1028" DrawAspect="Content" ObjectID="_1654349473" r:id="rId20"/>
         </w:object>
       </w:r>
     </w:p>

</xml_diff>